<commit_message>
feat(generation): implement chapter 2 tasks
</commit_message>
<xml_diff>
--- a/generation/odd/tasks/task3/task3.docx
+++ b/generation/odd/tasks/task3/task3.docx
@@ -12,66 +12,56 @@
         <w:t xml:space="preserve">3. </w:t>
       </w:r>
       <w:r>
-        <w:t>Два присяжных заседателя принимают пр</w:t>
+        <w:t>Два присяжных заседателя принимают правильное</w:t>
+      </w:r>
+      <w:r>
+        <w:t xml:space="preserve"> </w:t>
+      </w:r>
+      <w:r>
+        <w:t>решение в судебных раз</w:t>
+      </w:r>
+      <w:r>
+        <w:t xml:space="preserve">бирательствах с вероятностью </w:t>
+      </w:r>
+      <w:r>
+        <w:t>+</w:t>
+      </w:r>
+      <w:r>
+        <w:t xml:space="preserve"> </w:t>
+      </w:r>
+      <w:r>
+        <w:t xml:space="preserve">и </w:t>
+      </w:r>
+      <w:r>
+        <w:t>+</w:t>
+      </w:r>
+      <w:r>
+        <w:t xml:space="preserve"> соответственно. Какова вероятность того, что на</w:t>
+      </w:r>
+      <w:r>
+        <w:t xml:space="preserve"> </w:t>
+      </w:r>
+      <w:r>
+        <w:t>ближайшем судебном заседании:</w:t>
+      </w:r>
+    </w:p>
+    <w:p>
+      <w:r>
+        <w:t>а) правильное решение примет только один заседатель;</w:t>
+      </w:r>
+    </w:p>
+    <w:p>
+      <w:r>
+        <w:t>б) правильное решение примет хотя бы один из заседателей;</w:t>
+      </w:r>
+    </w:p>
+    <w:p>
+      <w:r>
+        <w:t>в) оба примут неправильное решение?</w:t>
       </w:r>
       <w:bookmarkStart w:id="0" w:name="_GoBack"/>
       <w:bookmarkEnd w:id="0"/>
-      <w:r>
-        <w:t>авильное</w:t>
-      </w:r>
-      <w:r>
-        <w:t xml:space="preserve"> </w:t>
-      </w:r>
-      <w:r>
-        <w:t>решение в судебных раз</w:t>
-      </w:r>
-      <w:r>
-        <w:t xml:space="preserve">бирательствах с вероятностью </w:t>
-      </w:r>
-      <w:r>
-        <w:rPr>
-          <w:lang w:val="en-US"/>
-        </w:rPr>
-        <w:t>+</w:t>
-      </w:r>
-      <w:r>
-        <w:t xml:space="preserve"> </w:t>
-      </w:r>
-      <w:r>
-        <w:t xml:space="preserve">и </w:t>
-      </w:r>
-      <w:r>
-        <w:rPr>
-          <w:lang w:val="en-US"/>
-        </w:rPr>
-        <w:t>+</w:t>
-      </w:r>
-      <w:r>
-        <w:t xml:space="preserve"> соответственно. Какова вероятность того, что на</w:t>
-      </w:r>
-      <w:r>
-        <w:t xml:space="preserve"> </w:t>
-      </w:r>
-      <w:r>
-        <w:t>ближайшем судебном заседании:</w:t>
-      </w:r>
     </w:p>
-    <w:p>
-      <w:r>
-        <w:t>а) правильное решение примет только один заседатель;</w:t>
-      </w:r>
-    </w:p>
-    <w:p>
-      <w:r>
-        <w:t>б) правильное решение примет хотя бы один из заседателей;</w:t>
-      </w:r>
-    </w:p>
-    <w:p>
-      <w:r>
-        <w:t>в) оба примут неправильное решение?</w:t>
-      </w:r>
-    </w:p>
-    <w:p/>
     <w:sectPr>
       <w:pgSz w:w="11906" w:h="16838"/>
       <w:pgMar w:top="1134" w:right="850" w:bottom="1134" w:left="1701" w:header="708" w:footer="708" w:gutter="0"/>

</xml_diff>